<commit_message>
Completed iteration 1 plan
</commit_message>
<xml_diff>
--- a/Deliverables/Iteration 1/Iteration 1 Plan.docx
+++ b/Deliverables/Iteration 1/Iteration 1 Plan.docx
@@ -36,10 +36,7 @@
         </w:numPr>
       </w:pPr>
       <w:r>
-        <w:t xml:space="preserve">Create a chrome extension </w:t>
-      </w:r>
-      <w:r>
-        <w:t>that lists a consumable.</w:t>
+        <w:t>Create a chrome extension that lists a consumable.</w:t>
       </w:r>
     </w:p>
     <w:p/>
@@ -69,7 +66,13 @@
         </w:numPr>
       </w:pPr>
       <w:r>
-        <w:t>Write code for chrome extension that saves a consumable.</w:t>
+        <w:t xml:space="preserve">Write code for chrome extension that </w:t>
+      </w:r>
+      <w:r>
+        <w:t>lists</w:t>
+      </w:r>
+      <w:r>
+        <w:t xml:space="preserve"> a consumable.</w:t>
       </w:r>
     </w:p>
     <w:p>
@@ -140,13 +143,23 @@
         <w:t xml:space="preserve"> repositories.</w:t>
       </w:r>
     </w:p>
+    <w:p>
+      <w:pPr>
+        <w:pStyle w:val="ListParagraph"/>
+        <w:numPr>
+          <w:ilvl w:val="0"/>
+          <w:numId w:val="2"/>
+        </w:numPr>
+      </w:pPr>
+      <w:r>
+        <w:t>Complete Meeting Minutes and Agendas</w:t>
+      </w:r>
+    </w:p>
     <w:p/>
     <w:p>
       <w:r>
         <w:t>Evaluation Criteria</w:t>
       </w:r>
-      <w:bookmarkStart w:id="0" w:name="_GoBack"/>
-      <w:bookmarkEnd w:id="0"/>
     </w:p>
     <w:p>
       <w:pPr>
@@ -157,10 +170,16 @@
         </w:numPr>
       </w:pPr>
       <w:r>
-        <w:t>Testing for work items</w:t>
-      </w:r>
-    </w:p>
-    <w:p/>
+        <w:t>Testing for work</w:t>
+      </w:r>
+      <w:r>
+        <w:t xml:space="preserve"> items</w:t>
+      </w:r>
+    </w:p>
+    <w:p>
+      <w:bookmarkStart w:id="0" w:name="_GoBack"/>
+      <w:bookmarkEnd w:id="0"/>
+    </w:p>
     <w:sectPr>
       <w:pgSz w:w="12240" w:h="15840"/>
       <w:pgMar w:top="1440" w:right="1800" w:bottom="1440" w:left="1800" w:header="720" w:footer="720" w:gutter="0"/>

</xml_diff>